<commit_message>
Modified plan for 2023-I
</commit_message>
<xml_diff>
--- a/documents/План лабораторных и самостоятельных работ.docx
+++ b/documents/План лабораторных и самостоятельных работ.docx
@@ -317,24 +317,31 @@
                 <w:sz w:val="24"/>
                 <w:szCs w:val="28"/>
               </w:rPr>
-              <w:t>114, 115,</w:t>
-            </w:r>
-          </w:p>
-          <w:p>
-            <w:pPr>
-              <w:spacing w:after="0" w:line="240" w:lineRule="auto"/>
-              <w:jc w:val="center"/>
-              <w:rPr>
-                <w:sz w:val="24"/>
-                <w:szCs w:val="28"/>
-              </w:rPr>
-            </w:pPr>
-            <w:r>
-              <w:rPr>
-                <w:sz w:val="24"/>
-                <w:szCs w:val="28"/>
-              </w:rPr>
-              <w:t>116, 117</w:t>
+              <w:t>214, 2</w:t>
+            </w:r>
+            <w:r>
+              <w:rPr>
+                <w:sz w:val="24"/>
+                <w:szCs w:val="28"/>
+              </w:rPr>
+              <w:t>15,</w:t>
+            </w:r>
+          </w:p>
+          <w:p>
+            <w:pPr>
+              <w:spacing w:after="0" w:line="240" w:lineRule="auto"/>
+              <w:jc w:val="center"/>
+              <w:rPr>
+                <w:sz w:val="24"/>
+                <w:szCs w:val="28"/>
+              </w:rPr>
+            </w:pPr>
+            <w:r>
+              <w:rPr>
+                <w:sz w:val="24"/>
+                <w:szCs w:val="28"/>
+              </w:rPr>
+              <w:t>216</w:t>
             </w:r>
           </w:p>
         </w:tc>
@@ -487,24 +494,38 @@
                 <w:sz w:val="24"/>
                 <w:szCs w:val="28"/>
               </w:rPr>
-              <w:t>118, 119</w:t>
-            </w:r>
-          </w:p>
-          <w:p>
-            <w:pPr>
-              <w:spacing w:after="0" w:line="240" w:lineRule="auto"/>
-              <w:jc w:val="center"/>
-              <w:rPr>
-                <w:sz w:val="24"/>
-                <w:szCs w:val="28"/>
-              </w:rPr>
-            </w:pPr>
-            <w:r>
-              <w:rPr>
-                <w:sz w:val="24"/>
-                <w:szCs w:val="28"/>
-              </w:rPr>
-              <w:t>1110</w:t>
+              <w:t>218, 2</w:t>
+            </w:r>
+            <w:r>
+              <w:rPr>
+                <w:sz w:val="24"/>
+                <w:szCs w:val="28"/>
+              </w:rPr>
+              <w:t>19</w:t>
+            </w:r>
+          </w:p>
+          <w:p>
+            <w:pPr>
+              <w:spacing w:after="0" w:line="240" w:lineRule="auto"/>
+              <w:jc w:val="center"/>
+              <w:rPr>
+                <w:sz w:val="24"/>
+                <w:szCs w:val="28"/>
+              </w:rPr>
+            </w:pPr>
+            <w:r>
+              <w:rPr>
+                <w:sz w:val="24"/>
+                <w:szCs w:val="28"/>
+              </w:rPr>
+              <w:t>2</w:t>
+            </w:r>
+            <w:r>
+              <w:rPr>
+                <w:sz w:val="24"/>
+                <w:szCs w:val="28"/>
+              </w:rPr>
+              <w:t>110</w:t>
             </w:r>
           </w:p>
         </w:tc>
@@ -658,7 +679,14 @@
                 <w:sz w:val="24"/>
                 <w:szCs w:val="28"/>
               </w:rPr>
-              <w:t>130</w:t>
+              <w:t>2</w:t>
+            </w:r>
+            <w:r>
+              <w:rPr>
+                <w:sz w:val="24"/>
+                <w:szCs w:val="28"/>
+              </w:rPr>
+              <w:t>30</w:t>
             </w:r>
           </w:p>
         </w:tc>
@@ -792,7 +820,14 @@
                 <w:sz w:val="24"/>
                 <w:szCs w:val="28"/>
               </w:rPr>
-              <w:t>131</w:t>
+              <w:t>2</w:t>
+            </w:r>
+            <w:r>
+              <w:rPr>
+                <w:sz w:val="24"/>
+                <w:szCs w:val="28"/>
+              </w:rPr>
+              <w:t>31</w:t>
             </w:r>
           </w:p>
         </w:tc>
@@ -926,7 +961,14 @@
                 <w:sz w:val="24"/>
                 <w:szCs w:val="28"/>
               </w:rPr>
-              <w:t>133</w:t>
+              <w:t>2</w:t>
+            </w:r>
+            <w:r>
+              <w:rPr>
+                <w:sz w:val="24"/>
+                <w:szCs w:val="28"/>
+              </w:rPr>
+              <w:t>33</w:t>
             </w:r>
           </w:p>
         </w:tc>
@@ -1060,7 +1102,14 @@
                 <w:sz w:val="24"/>
                 <w:szCs w:val="28"/>
               </w:rPr>
-              <w:t>136</w:t>
+              <w:t>2</w:t>
+            </w:r>
+            <w:r>
+              <w:rPr>
+                <w:sz w:val="24"/>
+                <w:szCs w:val="28"/>
+              </w:rPr>
+              <w:t>36</w:t>
             </w:r>
           </w:p>
         </w:tc>
@@ -1200,7 +1249,15 @@
                 <w:szCs w:val="28"/>
                 <w:lang w:val="en-US"/>
               </w:rPr>
-              <w:t>2020</w:t>
+              <w:t>3</w:t>
+            </w:r>
+            <w:r>
+              <w:rPr>
+                <w:sz w:val="24"/>
+                <w:szCs w:val="28"/>
+                <w:lang w:val="en-US"/>
+              </w:rPr>
+              <w:t>020</w:t>
             </w:r>
           </w:p>
         </w:tc>
@@ -1966,7 +2023,14 @@
                 <w:sz w:val="24"/>
                 <w:szCs w:val="28"/>
               </w:rPr>
-              <w:t>19..24 – хорошо</w:t>
+              <w:t>20</w:t>
+            </w:r>
+            <w:r>
+              <w:rPr>
+                <w:sz w:val="24"/>
+                <w:szCs w:val="28"/>
+              </w:rPr>
+              <w:t>..24 – хорошо</w:t>
             </w:r>
           </w:p>
           <w:p>
@@ -1983,7 +2047,22 @@
                 <w:sz w:val="24"/>
                 <w:szCs w:val="28"/>
               </w:rPr>
-              <w:t xml:space="preserve">12..18 – </w:t>
+              <w:t>15..</w:t>
+            </w:r>
+            <w:r>
+              <w:rPr>
+                <w:sz w:val="24"/>
+                <w:szCs w:val="28"/>
+                <w:lang w:val="en-US"/>
+              </w:rPr>
+              <w:t>19</w:t>
+            </w:r>
+            <w:r>
+              <w:rPr>
+                <w:sz w:val="24"/>
+                <w:szCs w:val="28"/>
+              </w:rPr>
+              <w:t xml:space="preserve"> – </w:t>
             </w:r>
             <w:proofErr w:type="spellStart"/>
             <w:r>
@@ -2016,7 +2095,14 @@
                 <w:sz w:val="24"/>
                 <w:szCs w:val="28"/>
               </w:rPr>
-              <w:t>менее 12 – неуд.</w:t>
+              <w:t>менее 15</w:t>
+            </w:r>
+            <w:r>
+              <w:rPr>
+                <w:sz w:val="24"/>
+                <w:szCs w:val="28"/>
+              </w:rPr>
+              <w:t xml:space="preserve"> – неуд.</w:t>
             </w:r>
           </w:p>
         </w:tc>
@@ -2035,7 +2121,6 @@
               <w:rPr>
                 <w:sz w:val="24"/>
                 <w:szCs w:val="28"/>
-                <w:lang w:val="en-US"/>
               </w:rPr>
             </w:pPr>
             <w:r>
@@ -2109,14 +2194,12 @@
               <w:rPr>
                 <w:sz w:val="24"/>
                 <w:szCs w:val="28"/>
-                <w:lang w:val="en-GB"/>
-              </w:rPr>
-            </w:pPr>
-            <w:r>
-              <w:rPr>
-                <w:sz w:val="24"/>
-                <w:szCs w:val="28"/>
-                <w:lang w:val="en-GB"/>
+              </w:rPr>
+            </w:pPr>
+            <w:r>
+              <w:rPr>
+                <w:sz w:val="24"/>
+                <w:szCs w:val="28"/>
               </w:rPr>
               <w:t>1</w:t>
             </w:r>
@@ -2282,16 +2365,7 @@
                 <w:sz w:val="24"/>
                 <w:szCs w:val="28"/>
               </w:rPr>
-              <w:t>ме</w:t>
-            </w:r>
-            <w:bookmarkStart w:id="0" w:name="_GoBack"/>
-            <w:bookmarkEnd w:id="0"/>
-            <w:r>
-              <w:rPr>
-                <w:sz w:val="24"/>
-                <w:szCs w:val="28"/>
-              </w:rPr>
-              <w:t>нее 11</w:t>
+              <w:t>менее 11</w:t>
             </w:r>
             <w:r>
               <w:rPr>
@@ -2388,7 +2462,14 @@
           <w:sz w:val="28"/>
           <w:szCs w:val="28"/>
         </w:rPr>
-        <w:t>, группы: 114, 115, 116, 117</w:t>
+        <w:t xml:space="preserve">, группы: </w:t>
+      </w:r>
+      <w:r>
+        <w:rPr>
+          <w:sz w:val="28"/>
+          <w:szCs w:val="28"/>
+        </w:rPr>
+        <w:t>214, 215, 216</w:t>
       </w:r>
       <w:r>
         <w:rPr>
@@ -3959,78 +4040,87 @@
           <w:sz w:val="28"/>
           <w:szCs w:val="28"/>
         </w:rPr>
-        <w:t>118, 119</w:t>
+        <w:t>218, 2</w:t>
       </w:r>
       <w:r>
         <w:rPr>
           <w:sz w:val="28"/>
           <w:szCs w:val="28"/>
         </w:rPr>
-        <w:t xml:space="preserve">, </w:t>
+        <w:t>19</w:t>
       </w:r>
       <w:r>
         <w:rPr>
           <w:sz w:val="28"/>
           <w:szCs w:val="28"/>
         </w:rPr>
-        <w:t>1110</w:t>
+        <w:t>, 2</w:t>
       </w:r>
       <w:r>
         <w:rPr>
           <w:sz w:val="28"/>
           <w:szCs w:val="28"/>
         </w:rPr>
-        <w:t xml:space="preserve">, </w:t>
+        <w:t>110</w:t>
       </w:r>
       <w:r>
         <w:rPr>
           <w:sz w:val="28"/>
           <w:szCs w:val="28"/>
         </w:rPr>
-        <w:t>130</w:t>
+        <w:t>, 2</w:t>
       </w:r>
       <w:r>
         <w:rPr>
           <w:sz w:val="28"/>
           <w:szCs w:val="28"/>
         </w:rPr>
-        <w:t xml:space="preserve">, </w:t>
+        <w:t>30</w:t>
       </w:r>
       <w:r>
         <w:rPr>
           <w:sz w:val="28"/>
           <w:szCs w:val="28"/>
         </w:rPr>
-        <w:t>131</w:t>
+        <w:t>, 2</w:t>
       </w:r>
       <w:r>
         <w:rPr>
           <w:sz w:val="28"/>
           <w:szCs w:val="28"/>
         </w:rPr>
-        <w:t xml:space="preserve">, </w:t>
+        <w:t>31</w:t>
       </w:r>
       <w:r>
         <w:rPr>
           <w:sz w:val="28"/>
           <w:szCs w:val="28"/>
         </w:rPr>
-        <w:t>133</w:t>
+        <w:t>, 2</w:t>
       </w:r>
       <w:r>
         <w:rPr>
           <w:sz w:val="28"/>
           <w:szCs w:val="28"/>
         </w:rPr>
-        <w:t xml:space="preserve">, </w:t>
+        <w:t>33</w:t>
       </w:r>
       <w:r>
         <w:rPr>
           <w:sz w:val="28"/>
           <w:szCs w:val="28"/>
         </w:rPr>
-        <w:t>136</w:t>
+        <w:t>, 2</w:t>
       </w:r>
+      <w:r>
+        <w:rPr>
+          <w:sz w:val="28"/>
+          <w:szCs w:val="28"/>
+        </w:rPr>
+        <w:t>36</w:t>
+      </w:r>
+      <w:bookmarkStart w:id="0" w:name="_GoBack"/>
+      <w:bookmarkEnd w:id="0"/>
       <w:r>
         <w:rPr>
           <w:sz w:val="28"/>
@@ -6927,7 +7017,7 @@
           <w:sz w:val="28"/>
           <w:szCs w:val="28"/>
         </w:rPr>
-        <w:t>, группы: 114, 115, 116, 117</w:t>
+        <w:t>, группы: 214, 215, 216</w:t>
       </w:r>
       <w:r>
         <w:rPr>
@@ -8837,7 +8927,14 @@
           <w:sz w:val="28"/>
           <w:szCs w:val="28"/>
         </w:rPr>
-        <w:t>118, 119</w:t>
+        <w:t>218, 2</w:t>
+      </w:r>
+      <w:r>
+        <w:rPr>
+          <w:sz w:val="28"/>
+          <w:szCs w:val="28"/>
+        </w:rPr>
+        <w:t>19</w:t>
       </w:r>
       <w:r>
         <w:rPr>
@@ -8851,7 +8948,14 @@
           <w:sz w:val="28"/>
           <w:szCs w:val="28"/>
         </w:rPr>
-        <w:t>1110</w:t>
+        <w:t>2</w:t>
+      </w:r>
+      <w:r>
+        <w:rPr>
+          <w:sz w:val="28"/>
+          <w:szCs w:val="28"/>
+        </w:rPr>
+        <w:t>110</w:t>
       </w:r>
       <w:r>
         <w:rPr>
@@ -8865,7 +8969,14 @@
           <w:sz w:val="28"/>
           <w:szCs w:val="28"/>
         </w:rPr>
-        <w:t>130</w:t>
+        <w:t>2</w:t>
+      </w:r>
+      <w:r>
+        <w:rPr>
+          <w:sz w:val="28"/>
+          <w:szCs w:val="28"/>
+        </w:rPr>
+        <w:t>30</w:t>
       </w:r>
       <w:r>
         <w:rPr>
@@ -8879,7 +8990,14 @@
           <w:sz w:val="28"/>
           <w:szCs w:val="28"/>
         </w:rPr>
-        <w:t>131</w:t>
+        <w:t>2</w:t>
+      </w:r>
+      <w:r>
+        <w:rPr>
+          <w:sz w:val="28"/>
+          <w:szCs w:val="28"/>
+        </w:rPr>
+        <w:t>31</w:t>
       </w:r>
       <w:r>
         <w:rPr>
@@ -8893,7 +9011,14 @@
           <w:sz w:val="28"/>
           <w:szCs w:val="28"/>
         </w:rPr>
-        <w:t>133</w:t>
+        <w:t>2</w:t>
+      </w:r>
+      <w:r>
+        <w:rPr>
+          <w:sz w:val="28"/>
+          <w:szCs w:val="28"/>
+        </w:rPr>
+        <w:t>33</w:t>
       </w:r>
       <w:r>
         <w:rPr>
@@ -8907,7 +9032,14 @@
           <w:sz w:val="28"/>
           <w:szCs w:val="28"/>
         </w:rPr>
-        <w:t>136</w:t>
+        <w:t>2</w:t>
+      </w:r>
+      <w:r>
+        <w:rPr>
+          <w:sz w:val="28"/>
+          <w:szCs w:val="28"/>
+        </w:rPr>
+        <w:t>36</w:t>
       </w:r>
       <w:r>
         <w:rPr>
@@ -10798,7 +10930,14 @@
           <w:sz w:val="28"/>
           <w:szCs w:val="28"/>
         </w:rPr>
-        <w:t>часа, группа 2020)</w:t>
+        <w:t>часа, группа 3</w:t>
+      </w:r>
+      <w:r>
+        <w:rPr>
+          <w:sz w:val="28"/>
+          <w:szCs w:val="28"/>
+        </w:rPr>
+        <w:t>020)</w:t>
       </w:r>
     </w:p>
     <w:tbl>

</xml_diff>